<commit_message>
Se agrego informacion a la fase 2
</commit_message>
<xml_diff>
--- a/Fase 2.docx
+++ b/Fase 2.docx
@@ -1,6 +1,6 @@
 
 <file path=word/document.xml><?xml version="1.0" encoding="utf-8"?>
-<w:document xmlns:wpc="http://schemas.microsoft.com/office/word/2010/wordprocessingCanvas" xmlns:cx="http://schemas.microsoft.com/office/drawing/2014/chartex" xmlns:mc="http://schemas.openxmlformats.org/markup-compatibility/2006" xmlns:o="urn:schemas-microsoft-com:office:office" xmlns:r="http://schemas.openxmlformats.org/officeDocument/2006/relationships" xmlns:m="http://schemas.openxmlformats.org/officeDocument/2006/math" xmlns:v="urn:schemas-microsoft-com:vml" xmlns:wp14="http://schemas.microsoft.com/office/word/2010/wordprocessingDrawing" xmlns:wp="http://schemas.openxmlformats.org/drawingml/2006/wordprocessingDrawing" xmlns:w10="urn:schemas-microsoft-com:office:word" xmlns:w="http://schemas.openxmlformats.org/wordprocessingml/2006/main" xmlns:w14="http://schemas.microsoft.com/office/word/2010/wordml" xmlns:w15="http://schemas.microsoft.com/office/word/2012/wordml" xmlns:w16se="http://schemas.microsoft.com/office/word/2015/wordml/symex" xmlns:wpg="http://schemas.microsoft.com/office/word/2010/wordprocessingGroup" xmlns:wpi="http://schemas.microsoft.com/office/word/2010/wordprocessingInk" xmlns:wne="http://schemas.microsoft.com/office/word/2006/wordml" xmlns:wps="http://schemas.microsoft.com/office/word/2010/wordprocessingShape" mc:Ignorable="w14 w15 w16se wp14">
+<w:document xmlns:wpc="http://schemas.microsoft.com/office/word/2010/wordprocessingCanvas" xmlns:cx="http://schemas.microsoft.com/office/drawing/2014/chartex" xmlns:cx1="http://schemas.microsoft.com/office/drawing/2015/9/8/chartex" xmlns:cx2="http://schemas.microsoft.com/office/drawing/2015/10/21/chartex" xmlns:cx3="http://schemas.microsoft.com/office/drawing/2016/5/9/chartex" xmlns:cx4="http://schemas.microsoft.com/office/drawing/2016/5/10/chartex" xmlns:cx5="http://schemas.microsoft.com/office/drawing/2016/5/11/chartex" xmlns:cx6="http://schemas.microsoft.com/office/drawing/2016/5/12/chartex" xmlns:cx7="http://schemas.microsoft.com/office/drawing/2016/5/13/chartex" xmlns:cx8="http://schemas.microsoft.com/office/drawing/2016/5/14/chartex" xmlns:mc="http://schemas.openxmlformats.org/markup-compatibility/2006" xmlns:aink="http://schemas.microsoft.com/office/drawing/2016/ink" xmlns:am3d="http://schemas.microsoft.com/office/drawing/2017/model3d" xmlns:o="urn:schemas-microsoft-com:office:office" xmlns:r="http://schemas.openxmlformats.org/officeDocument/2006/relationships" xmlns:m="http://schemas.openxmlformats.org/officeDocument/2006/math" xmlns:v="urn:schemas-microsoft-com:vml" xmlns:wp14="http://schemas.microsoft.com/office/word/2010/wordprocessingDrawing" xmlns:wp="http://schemas.openxmlformats.org/drawingml/2006/wordprocessingDrawing" xmlns:w10="urn:schemas-microsoft-com:office:word" xmlns:w="http://schemas.openxmlformats.org/wordprocessingml/2006/main" xmlns:w14="http://schemas.microsoft.com/office/word/2010/wordml" xmlns:w15="http://schemas.microsoft.com/office/word/2012/wordml" xmlns:w16cid="http://schemas.microsoft.com/office/word/2016/wordml/cid" xmlns:w16se="http://schemas.microsoft.com/office/word/2015/wordml/symex" xmlns:wpg="http://schemas.microsoft.com/office/word/2010/wordprocessingGroup" xmlns:wpi="http://schemas.microsoft.com/office/word/2010/wordprocessingInk" xmlns:wne="http://schemas.microsoft.com/office/word/2006/wordml" xmlns:wps="http://schemas.microsoft.com/office/word/2010/wordprocessingShape" mc:Ignorable="w14 w15 w16se w16cid wp14">
   <w:body>
     <w:p>
       <w:pPr>
@@ -265,37 +265,15 @@
           <w:szCs w:val="24"/>
         </w:rPr>
       </w:pPr>
-      <w:proofErr w:type="spellStart"/>
-      <w:r>
-        <w:rPr>
-          <w:rFonts w:ascii="Arial" w:hAnsi="Arial" w:cs="Arial"/>
-          <w:sz w:val="24"/>
-          <w:szCs w:val="24"/>
-          <w:shd w:val="clear" w:color="auto" w:fill="FFFFFF"/>
-        </w:rPr>
-        <w:t>Boehringer</w:t>
-      </w:r>
-      <w:proofErr w:type="spellEnd"/>
-      <w:r>
-        <w:rPr>
-          <w:rFonts w:ascii="Arial" w:hAnsi="Arial" w:cs="Arial"/>
-          <w:sz w:val="24"/>
-          <w:szCs w:val="24"/>
-          <w:shd w:val="clear" w:color="auto" w:fill="FFFFFF"/>
-        </w:rPr>
-        <w:t xml:space="preserve"> </w:t>
-      </w:r>
-      <w:proofErr w:type="spellStart"/>
-      <w:r>
-        <w:rPr>
-          <w:rFonts w:ascii="Arial" w:hAnsi="Arial" w:cs="Arial"/>
-          <w:sz w:val="24"/>
-          <w:szCs w:val="24"/>
-          <w:shd w:val="clear" w:color="auto" w:fill="FFFFFF"/>
-        </w:rPr>
-        <w:t>Ingelheim</w:t>
-      </w:r>
-      <w:proofErr w:type="spellEnd"/>
+      <w:r>
+        <w:rPr>
+          <w:rFonts w:ascii="Arial" w:hAnsi="Arial" w:cs="Arial"/>
+          <w:sz w:val="24"/>
+          <w:szCs w:val="24"/>
+          <w:shd w:val="clear" w:color="auto" w:fill="FFFFFF"/>
+        </w:rPr>
+        <w:t>Boehringer Ingelheim</w:t>
+      </w:r>
     </w:p>
     <w:p>
       <w:pPr>
@@ -729,40 +707,16 @@
           <w:lang w:val="es-ES"/>
         </w:rPr>
       </w:pPr>
-      <w:proofErr w:type="spellStart"/>
-      <w:r>
-        <w:rPr>
-          <w:rFonts w:ascii="Arial" w:hAnsi="Arial" w:cs="Arial"/>
-          <w:sz w:val="24"/>
-          <w:szCs w:val="24"/>
-          <w:shd w:val="clear" w:color="auto" w:fill="FFFFFF"/>
-          <w:lang w:val="es-ES"/>
-        </w:rPr>
-        <w:t>Welch</w:t>
-      </w:r>
-      <w:proofErr w:type="spellEnd"/>
-      <w:r>
-        <w:rPr>
-          <w:rFonts w:ascii="Arial" w:hAnsi="Arial" w:cs="Arial"/>
-          <w:sz w:val="24"/>
-          <w:szCs w:val="24"/>
-          <w:shd w:val="clear" w:color="auto" w:fill="FFFFFF"/>
-          <w:lang w:val="es-ES"/>
-        </w:rPr>
-        <w:t xml:space="preserve"> </w:t>
-      </w:r>
-      <w:proofErr w:type="spellStart"/>
-      <w:r>
-        <w:rPr>
-          <w:rFonts w:ascii="Arial" w:hAnsi="Arial" w:cs="Arial"/>
-          <w:sz w:val="24"/>
-          <w:szCs w:val="24"/>
-          <w:shd w:val="clear" w:color="auto" w:fill="FFFFFF"/>
-          <w:lang w:val="es-ES"/>
-        </w:rPr>
-        <w:t>Allyn</w:t>
-      </w:r>
-      <w:proofErr w:type="spellEnd"/>
+      <w:r>
+        <w:rPr>
+          <w:rFonts w:ascii="Arial" w:hAnsi="Arial" w:cs="Arial"/>
+          <w:sz w:val="24"/>
+          <w:szCs w:val="24"/>
+          <w:shd w:val="clear" w:color="auto" w:fill="FFFFFF"/>
+          <w:lang w:val="es-ES"/>
+        </w:rPr>
+        <w:t>Welch Allyn</w:t>
+      </w:r>
     </w:p>
     <w:p>
       <w:pPr>
@@ -1030,27 +984,7 @@
           <w:szCs w:val="24"/>
           <w:lang w:val="es-ES"/>
         </w:rPr>
-        <w:t xml:space="preserve">Big Data permite tratar un gran volumen de datos, tanto estructurados como desestructurados, y que se reciben a una velocidad muy alta. Los datos captados de Big Data pueden provenir de una gran cantidad de fuentes, por ejemplo, de máquinas, sensores, </w:t>
-      </w:r>
-      <w:proofErr w:type="spellStart"/>
-      <w:r>
-        <w:rPr>
-          <w:rFonts w:ascii="Arial" w:hAnsi="Arial" w:cs="Arial"/>
-          <w:sz w:val="24"/>
-          <w:szCs w:val="24"/>
-          <w:lang w:val="es-ES"/>
-        </w:rPr>
-        <w:t>smartphones</w:t>
-      </w:r>
-      <w:proofErr w:type="spellEnd"/>
-      <w:r>
-        <w:rPr>
-          <w:rFonts w:ascii="Arial" w:hAnsi="Arial" w:cs="Arial"/>
-          <w:sz w:val="24"/>
-          <w:szCs w:val="24"/>
-          <w:lang w:val="es-ES"/>
-        </w:rPr>
-        <w:t>, correos, videos, redes sociales, tendencias de mercados, etc.</w:t>
+        <w:t>Big Data permite tratar un gran volumen de datos, tanto estructurados como desestructurados, y que se reciben a una velocidad muy alta. Los datos captados de Big Data pueden provenir de una gran cantidad de fuentes, por ejemplo, de máquinas, sensores, smartphones, correos, videos, redes sociales, tendencias de mercados, etc.</w:t>
       </w:r>
     </w:p>
     <w:p>
@@ -1599,36 +1533,54 @@
           <w:lang w:val="es-ES"/>
         </w:rPr>
       </w:pPr>
-    </w:p>
-    <w:p>
-      <w:pPr>
-        <w:spacing w:line="276" w:lineRule="auto"/>
-        <w:jc w:val="both"/>
-        <w:rPr>
-          <w:rStyle w:val="Textoennegrita"/>
-          <w:rFonts w:ascii="Arial" w:hAnsi="Arial" w:cs="Arial"/>
-          <w:sz w:val="24"/>
-          <w:szCs w:val="24"/>
-          <w:shd w:val="clear" w:color="auto" w:fill="FFFFFF"/>
-          <w:lang w:val="es-ES"/>
-        </w:rPr>
-      </w:pPr>
-    </w:p>
-    <w:p>
-      <w:pPr>
-        <w:spacing w:line="276" w:lineRule="auto"/>
-        <w:jc w:val="both"/>
-        <w:rPr>
-          <w:rStyle w:val="Textoennegrita"/>
-          <w:rFonts w:ascii="Arial" w:hAnsi="Arial" w:cs="Arial"/>
-          <w:sz w:val="24"/>
-          <w:szCs w:val="24"/>
-          <w:shd w:val="clear" w:color="auto" w:fill="FFFFFF"/>
-          <w:lang w:val="es-ES"/>
-        </w:rPr>
-      </w:pPr>
-      <w:bookmarkStart w:id="0" w:name="_GoBack"/>
-      <w:bookmarkEnd w:id="0"/>
+      <w:r>
+        <w:rPr>
+          <w:rStyle w:val="Textoennegrita"/>
+          <w:rFonts w:ascii="Arial" w:hAnsi="Arial" w:cs="Arial"/>
+          <w:sz w:val="24"/>
+          <w:szCs w:val="24"/>
+          <w:shd w:val="clear" w:color="auto" w:fill="FFFFFF"/>
+          <w:lang w:val="es-ES"/>
+        </w:rPr>
+        <w:t xml:space="preserve">ERP, SAP </w:t>
+      </w:r>
+      <w:proofErr w:type="spellStart"/>
+      <w:r>
+        <w:rPr>
+          <w:rStyle w:val="Textoennegrita"/>
+          <w:rFonts w:ascii="Arial" w:hAnsi="Arial" w:cs="Arial"/>
+          <w:sz w:val="24"/>
+          <w:szCs w:val="24"/>
+          <w:shd w:val="clear" w:color="auto" w:fill="FFFFFF"/>
+          <w:lang w:val="es-ES"/>
+        </w:rPr>
+        <w:t>Buisiness</w:t>
+      </w:r>
+      <w:proofErr w:type="spellEnd"/>
+      <w:r>
+        <w:rPr>
+          <w:rStyle w:val="Textoennegrita"/>
+          <w:rFonts w:ascii="Arial" w:hAnsi="Arial" w:cs="Arial"/>
+          <w:sz w:val="24"/>
+          <w:szCs w:val="24"/>
+          <w:shd w:val="clear" w:color="auto" w:fill="FFFFFF"/>
+          <w:lang w:val="es-ES"/>
+        </w:rPr>
+        <w:t xml:space="preserve"> </w:t>
+      </w:r>
+      <w:proofErr w:type="spellStart"/>
+      <w:r>
+        <w:rPr>
+          <w:rStyle w:val="Textoennegrita"/>
+          <w:rFonts w:ascii="Arial" w:hAnsi="Arial" w:cs="Arial"/>
+          <w:sz w:val="24"/>
+          <w:szCs w:val="24"/>
+          <w:shd w:val="clear" w:color="auto" w:fill="FFFFFF"/>
+          <w:lang w:val="es-ES"/>
+        </w:rPr>
+        <w:t>One</w:t>
+      </w:r>
+      <w:proofErr w:type="spellEnd"/>
     </w:p>
     <w:p>
       <w:pPr>
@@ -1641,7 +1593,7 @@
           <w:sz w:val="24"/>
           <w:szCs w:val="24"/>
           <w:shd w:val="clear" w:color="auto" w:fill="FFFFFF"/>
-          <w:lang w:val="es-ES"/>
+          <w:lang w:val="es-CO"/>
         </w:rPr>
       </w:pPr>
       <w:r>
@@ -1652,8 +1604,449 @@
           <w:sz w:val="24"/>
           <w:szCs w:val="24"/>
           <w:shd w:val="clear" w:color="auto" w:fill="FFFFFF"/>
-          <w:lang w:val="es-ES"/>
-        </w:rPr>
+          <w:lang w:val="es-CO"/>
+        </w:rPr>
+        <w:t xml:space="preserve">SAP Business </w:t>
+      </w:r>
+      <w:proofErr w:type="spellStart"/>
+      <w:r>
+        <w:rPr>
+          <w:rStyle w:val="Textoennegrita"/>
+          <w:rFonts w:ascii="Arial" w:hAnsi="Arial" w:cs="Arial"/>
+          <w:b w:val="0"/>
+          <w:sz w:val="24"/>
+          <w:szCs w:val="24"/>
+          <w:shd w:val="clear" w:color="auto" w:fill="FFFFFF"/>
+          <w:lang w:val="es-CO"/>
+        </w:rPr>
+        <w:t>One</w:t>
+      </w:r>
+      <w:proofErr w:type="spellEnd"/>
+      <w:r>
+        <w:rPr>
+          <w:rStyle w:val="Textoennegrita"/>
+          <w:rFonts w:ascii="Arial" w:hAnsi="Arial" w:cs="Arial"/>
+          <w:b w:val="0"/>
+          <w:sz w:val="24"/>
+          <w:szCs w:val="24"/>
+          <w:shd w:val="clear" w:color="auto" w:fill="FFFFFF"/>
+          <w:lang w:val="es-CO"/>
+        </w:rPr>
+        <w:t xml:space="preserve"> es una solución de software de gestión empresarial (ERP) referente a nivel mundial, accesible y fácil de usar, pensada específicamente para las pequeñas y medianas empresas.</w:t>
+      </w:r>
+    </w:p>
+    <w:p>
+      <w:pPr>
+        <w:spacing w:line="276" w:lineRule="auto"/>
+        <w:jc w:val="both"/>
+        <w:rPr>
+          <w:rStyle w:val="Textoennegrita"/>
+          <w:rFonts w:ascii="Arial" w:hAnsi="Arial" w:cs="Arial"/>
+          <w:b w:val="0"/>
+          <w:sz w:val="24"/>
+          <w:szCs w:val="24"/>
+          <w:shd w:val="clear" w:color="auto" w:fill="FFFFFF"/>
+          <w:lang w:val="es-CO"/>
+        </w:rPr>
+      </w:pPr>
+      <w:r>
+        <w:rPr>
+          <w:rStyle w:val="Textoennegrita"/>
+          <w:rFonts w:ascii="Arial" w:hAnsi="Arial" w:cs="Arial"/>
+          <w:b w:val="0"/>
+          <w:sz w:val="24"/>
+          <w:szCs w:val="24"/>
+          <w:shd w:val="clear" w:color="auto" w:fill="FFFFFF"/>
+          <w:lang w:val="es-CO"/>
+        </w:rPr>
+        <w:t xml:space="preserve">Única e integrada, proporciona una visibilidad completa de todo </w:t>
+      </w:r>
+      <w:r>
+        <w:rPr>
+          <w:rStyle w:val="Textoennegrita"/>
+          <w:rFonts w:ascii="Arial" w:hAnsi="Arial" w:cs="Arial"/>
+          <w:b w:val="0"/>
+          <w:sz w:val="24"/>
+          <w:szCs w:val="24"/>
+          <w:shd w:val="clear" w:color="auto" w:fill="FFFFFF"/>
+          <w:lang w:val="es-CO"/>
+        </w:rPr>
+        <w:t>un</w:t>
+      </w:r>
+      <w:r>
+        <w:rPr>
+          <w:rStyle w:val="Textoennegrita"/>
+          <w:rFonts w:ascii="Arial" w:hAnsi="Arial" w:cs="Arial"/>
+          <w:b w:val="0"/>
+          <w:sz w:val="24"/>
+          <w:szCs w:val="24"/>
+          <w:shd w:val="clear" w:color="auto" w:fill="FFFFFF"/>
+          <w:lang w:val="es-CO"/>
+        </w:rPr>
+        <w:t xml:space="preserve"> negocio y un control total sobre cualquier aspecto relacionado con </w:t>
+      </w:r>
+      <w:r>
+        <w:rPr>
+          <w:rStyle w:val="Textoennegrita"/>
+          <w:rFonts w:ascii="Arial" w:hAnsi="Arial" w:cs="Arial"/>
+          <w:b w:val="0"/>
+          <w:sz w:val="24"/>
+          <w:szCs w:val="24"/>
+          <w:shd w:val="clear" w:color="auto" w:fill="FFFFFF"/>
+          <w:lang w:val="es-CO"/>
+        </w:rPr>
+        <w:t>sus</w:t>
+      </w:r>
+      <w:r>
+        <w:rPr>
+          <w:rStyle w:val="Textoennegrita"/>
+          <w:rFonts w:ascii="Arial" w:hAnsi="Arial" w:cs="Arial"/>
+          <w:b w:val="0"/>
+          <w:sz w:val="24"/>
+          <w:szCs w:val="24"/>
+          <w:shd w:val="clear" w:color="auto" w:fill="FFFFFF"/>
+          <w:lang w:val="es-CO"/>
+        </w:rPr>
+        <w:t xml:space="preserve"> operaciones. Recopila la información empresarial más importante y permite que toda la empresa pueda acceder a ella y utilizarla. A diferencia de los paquetes y hojas de cálculo de contabilidad, esta solución pone a disposición todo lo que </w:t>
+      </w:r>
+      <w:r>
+        <w:rPr>
+          <w:rStyle w:val="Textoennegrita"/>
+          <w:rFonts w:ascii="Arial" w:hAnsi="Arial" w:cs="Arial"/>
+          <w:b w:val="0"/>
+          <w:sz w:val="24"/>
+          <w:szCs w:val="24"/>
+          <w:shd w:val="clear" w:color="auto" w:fill="FFFFFF"/>
+          <w:lang w:val="es-CO"/>
+        </w:rPr>
+        <w:t xml:space="preserve">se </w:t>
+      </w:r>
+      <w:r>
+        <w:rPr>
+          <w:rStyle w:val="Textoennegrita"/>
+          <w:rFonts w:ascii="Arial" w:hAnsi="Arial" w:cs="Arial"/>
+          <w:b w:val="0"/>
+          <w:sz w:val="24"/>
+          <w:szCs w:val="24"/>
+          <w:shd w:val="clear" w:color="auto" w:fill="FFFFFF"/>
+          <w:lang w:val="es-CO"/>
+        </w:rPr>
+        <w:t xml:space="preserve">necesita para gestionar </w:t>
+      </w:r>
+      <w:r>
+        <w:rPr>
+          <w:rStyle w:val="Textoennegrita"/>
+          <w:rFonts w:ascii="Arial" w:hAnsi="Arial" w:cs="Arial"/>
+          <w:b w:val="0"/>
+          <w:sz w:val="24"/>
+          <w:szCs w:val="24"/>
+          <w:shd w:val="clear" w:color="auto" w:fill="FFFFFF"/>
+          <w:lang w:val="es-CO"/>
+        </w:rPr>
+        <w:t>las</w:t>
+      </w:r>
+      <w:r>
+        <w:rPr>
+          <w:rStyle w:val="Textoennegrita"/>
+          <w:rFonts w:ascii="Arial" w:hAnsi="Arial" w:cs="Arial"/>
+          <w:b w:val="0"/>
+          <w:sz w:val="24"/>
+          <w:szCs w:val="24"/>
+          <w:shd w:val="clear" w:color="auto" w:fill="FFFFFF"/>
+          <w:lang w:val="es-CO"/>
+        </w:rPr>
+        <w:t xml:space="preserve"> áreas empresariales clave.</w:t>
+      </w:r>
+    </w:p>
+    <w:p>
+      <w:pPr>
+        <w:spacing w:line="276" w:lineRule="auto"/>
+        <w:jc w:val="both"/>
+        <w:rPr>
+          <w:rStyle w:val="Textoennegrita"/>
+          <w:rFonts w:ascii="Arial" w:hAnsi="Arial" w:cs="Arial"/>
+          <w:sz w:val="24"/>
+          <w:szCs w:val="24"/>
+          <w:shd w:val="clear" w:color="auto" w:fill="FFFFFF"/>
+          <w:lang w:val="es-ES"/>
+        </w:rPr>
+      </w:pPr>
+    </w:p>
+    <w:p>
+      <w:pPr>
+        <w:spacing w:line="276" w:lineRule="auto"/>
+        <w:jc w:val="both"/>
+        <w:rPr>
+          <w:rStyle w:val="Textoennegrita"/>
+          <w:rFonts w:ascii="Arial" w:hAnsi="Arial" w:cs="Arial"/>
+          <w:sz w:val="24"/>
+          <w:szCs w:val="24"/>
+          <w:shd w:val="clear" w:color="auto" w:fill="FFFFFF"/>
+          <w:lang w:val="es-ES"/>
+        </w:rPr>
+      </w:pPr>
+      <w:proofErr w:type="spellStart"/>
+      <w:r>
+        <w:rPr>
+          <w:rStyle w:val="Textoennegrita"/>
+          <w:rFonts w:ascii="Arial" w:hAnsi="Arial" w:cs="Arial"/>
+          <w:sz w:val="24"/>
+          <w:szCs w:val="24"/>
+          <w:shd w:val="clear" w:color="auto" w:fill="FFFFFF"/>
+          <w:lang w:val="es-ES"/>
+        </w:rPr>
+        <w:t>QlikView</w:t>
+      </w:r>
+      <w:proofErr w:type="spellEnd"/>
+    </w:p>
+    <w:p>
+      <w:pPr>
+        <w:spacing w:line="276" w:lineRule="auto"/>
+        <w:jc w:val="both"/>
+        <w:rPr>
+          <w:rStyle w:val="Textoennegrita"/>
+          <w:rFonts w:ascii="Arial" w:hAnsi="Arial" w:cs="Arial"/>
+          <w:b w:val="0"/>
+          <w:sz w:val="24"/>
+          <w:szCs w:val="24"/>
+          <w:shd w:val="clear" w:color="auto" w:fill="FFFFFF"/>
+          <w:lang w:val="es-ES"/>
+        </w:rPr>
+      </w:pPr>
+      <w:proofErr w:type="spellStart"/>
+      <w:r>
+        <w:rPr>
+          <w:rStyle w:val="Textoennegrita"/>
+          <w:rFonts w:ascii="Arial" w:hAnsi="Arial" w:cs="Arial"/>
+          <w:b w:val="0"/>
+          <w:sz w:val="24"/>
+          <w:szCs w:val="24"/>
+          <w:shd w:val="clear" w:color="auto" w:fill="FFFFFF"/>
+          <w:lang w:val="es-ES"/>
+        </w:rPr>
+        <w:t>QlikView</w:t>
+      </w:r>
+      <w:proofErr w:type="spellEnd"/>
+      <w:r>
+        <w:rPr>
+          <w:rStyle w:val="Textoennegrita"/>
+          <w:rFonts w:ascii="Arial" w:hAnsi="Arial" w:cs="Arial"/>
+          <w:b w:val="0"/>
+          <w:sz w:val="24"/>
+          <w:szCs w:val="24"/>
+          <w:shd w:val="clear" w:color="auto" w:fill="FFFFFF"/>
+          <w:lang w:val="es-ES"/>
+        </w:rPr>
+        <w:t xml:space="preserve"> es una plataforma de </w:t>
+      </w:r>
+      <w:proofErr w:type="spellStart"/>
+      <w:r>
+        <w:rPr>
+          <w:rStyle w:val="Textoennegrita"/>
+          <w:rFonts w:ascii="Arial" w:hAnsi="Arial" w:cs="Arial"/>
+          <w:b w:val="0"/>
+          <w:sz w:val="24"/>
+          <w:szCs w:val="24"/>
+          <w:shd w:val="clear" w:color="auto" w:fill="FFFFFF"/>
+          <w:lang w:val="es-ES"/>
+        </w:rPr>
+        <w:t>business</w:t>
+      </w:r>
+      <w:proofErr w:type="spellEnd"/>
+      <w:r>
+        <w:rPr>
+          <w:rStyle w:val="Textoennegrita"/>
+          <w:rFonts w:ascii="Arial" w:hAnsi="Arial" w:cs="Arial"/>
+          <w:b w:val="0"/>
+          <w:sz w:val="24"/>
+          <w:szCs w:val="24"/>
+          <w:shd w:val="clear" w:color="auto" w:fill="FFFFFF"/>
+          <w:lang w:val="es-ES"/>
+        </w:rPr>
+        <w:t xml:space="preserve"> </w:t>
+      </w:r>
+      <w:proofErr w:type="spellStart"/>
+      <w:r>
+        <w:rPr>
+          <w:rStyle w:val="Textoennegrita"/>
+          <w:rFonts w:ascii="Arial" w:hAnsi="Arial" w:cs="Arial"/>
+          <w:b w:val="0"/>
+          <w:sz w:val="24"/>
+          <w:szCs w:val="24"/>
+          <w:shd w:val="clear" w:color="auto" w:fill="FFFFFF"/>
+          <w:lang w:val="es-ES"/>
+        </w:rPr>
+        <w:t>discovery</w:t>
+      </w:r>
+      <w:proofErr w:type="spellEnd"/>
+      <w:r>
+        <w:rPr>
+          <w:rStyle w:val="Textoennegrita"/>
+          <w:rFonts w:ascii="Arial" w:hAnsi="Arial" w:cs="Arial"/>
+          <w:b w:val="0"/>
+          <w:sz w:val="24"/>
+          <w:szCs w:val="24"/>
+          <w:shd w:val="clear" w:color="auto" w:fill="FFFFFF"/>
+          <w:lang w:val="es-ES"/>
+        </w:rPr>
+        <w:t xml:space="preserve"> que ofrece un BI de autoservicio para todo tipo de usuarios de una empresa u organización. Con </w:t>
+      </w:r>
+      <w:proofErr w:type="spellStart"/>
+      <w:r>
+        <w:rPr>
+          <w:rStyle w:val="Textoennegrita"/>
+          <w:rFonts w:ascii="Arial" w:hAnsi="Arial" w:cs="Arial"/>
+          <w:b w:val="0"/>
+          <w:sz w:val="24"/>
+          <w:szCs w:val="24"/>
+          <w:shd w:val="clear" w:color="auto" w:fill="FFFFFF"/>
+          <w:lang w:val="es-ES"/>
+        </w:rPr>
+        <w:t>QlikView</w:t>
+      </w:r>
+      <w:proofErr w:type="spellEnd"/>
+      <w:r>
+        <w:rPr>
+          <w:rStyle w:val="Textoennegrita"/>
+          <w:rFonts w:ascii="Arial" w:hAnsi="Arial" w:cs="Arial"/>
+          <w:b w:val="0"/>
+          <w:sz w:val="24"/>
+          <w:szCs w:val="24"/>
+          <w:shd w:val="clear" w:color="auto" w:fill="FFFFFF"/>
+          <w:lang w:val="es-ES"/>
+        </w:rPr>
+        <w:t xml:space="preserve"> </w:t>
+      </w:r>
+      <w:r>
+        <w:rPr>
+          <w:rStyle w:val="Textoennegrita"/>
+          <w:rFonts w:ascii="Arial" w:hAnsi="Arial" w:cs="Arial"/>
+          <w:b w:val="0"/>
+          <w:sz w:val="24"/>
+          <w:szCs w:val="24"/>
+          <w:shd w:val="clear" w:color="auto" w:fill="FFFFFF"/>
+          <w:lang w:val="es-ES"/>
+        </w:rPr>
+        <w:t>se pueden</w:t>
+      </w:r>
+      <w:r>
+        <w:rPr>
+          <w:rStyle w:val="Textoennegrita"/>
+          <w:rFonts w:ascii="Arial" w:hAnsi="Arial" w:cs="Arial"/>
+          <w:b w:val="0"/>
+          <w:sz w:val="24"/>
+          <w:szCs w:val="24"/>
+          <w:shd w:val="clear" w:color="auto" w:fill="FFFFFF"/>
+          <w:lang w:val="es-ES"/>
+        </w:rPr>
+        <w:t xml:space="preserve"> analizar datos y utilizar sus descubrimientos para apoyar la toma de decisiones. </w:t>
+      </w:r>
+      <w:proofErr w:type="spellStart"/>
+      <w:r>
+        <w:rPr>
+          <w:rStyle w:val="Textoennegrita"/>
+          <w:rFonts w:ascii="Arial" w:hAnsi="Arial" w:cs="Arial"/>
+          <w:b w:val="0"/>
+          <w:sz w:val="24"/>
+          <w:szCs w:val="24"/>
+          <w:shd w:val="clear" w:color="auto" w:fill="FFFFFF"/>
+          <w:lang w:val="es-ES"/>
+        </w:rPr>
+        <w:t>QlikView</w:t>
+      </w:r>
+      <w:proofErr w:type="spellEnd"/>
+      <w:r>
+        <w:rPr>
+          <w:rStyle w:val="Textoennegrita"/>
+          <w:rFonts w:ascii="Arial" w:hAnsi="Arial" w:cs="Arial"/>
+          <w:b w:val="0"/>
+          <w:sz w:val="24"/>
+          <w:szCs w:val="24"/>
+          <w:shd w:val="clear" w:color="auto" w:fill="FFFFFF"/>
+          <w:lang w:val="es-ES"/>
+        </w:rPr>
+        <w:t xml:space="preserve"> le permite formular y responder sus propias preguntas y seguir sus propias rutas hacia el conocimiento. </w:t>
+      </w:r>
+      <w:proofErr w:type="spellStart"/>
+      <w:r>
+        <w:rPr>
+          <w:rStyle w:val="Textoennegrita"/>
+          <w:rFonts w:ascii="Arial" w:hAnsi="Arial" w:cs="Arial"/>
+          <w:b w:val="0"/>
+          <w:sz w:val="24"/>
+          <w:szCs w:val="24"/>
+          <w:shd w:val="clear" w:color="auto" w:fill="FFFFFF"/>
+          <w:lang w:val="es-ES"/>
+        </w:rPr>
+        <w:t>QlikView</w:t>
+      </w:r>
+      <w:proofErr w:type="spellEnd"/>
+      <w:r>
+        <w:rPr>
+          <w:rStyle w:val="Textoennegrita"/>
+          <w:rFonts w:ascii="Arial" w:hAnsi="Arial" w:cs="Arial"/>
+          <w:b w:val="0"/>
+          <w:sz w:val="24"/>
+          <w:szCs w:val="24"/>
+          <w:shd w:val="clear" w:color="auto" w:fill="FFFFFF"/>
+          <w:lang w:val="es-ES"/>
+        </w:rPr>
+        <w:t xml:space="preserve"> le permite a usted y a sus colegas llegar a las decisiones de forma colaborativa.</w:t>
+      </w:r>
+    </w:p>
+    <w:p>
+      <w:pPr>
+        <w:spacing w:line="276" w:lineRule="auto"/>
+        <w:jc w:val="both"/>
+        <w:rPr>
+          <w:rStyle w:val="Textoennegrita"/>
+          <w:rFonts w:ascii="Arial" w:hAnsi="Arial" w:cs="Arial"/>
+          <w:sz w:val="24"/>
+          <w:szCs w:val="24"/>
+          <w:shd w:val="clear" w:color="auto" w:fill="FFFFFF"/>
+          <w:lang w:val="es-ES"/>
+        </w:rPr>
+      </w:pPr>
+    </w:p>
+    <w:p>
+      <w:pPr>
+        <w:spacing w:line="276" w:lineRule="auto"/>
+        <w:jc w:val="both"/>
+        <w:rPr>
+          <w:rStyle w:val="Textoennegrita"/>
+          <w:rFonts w:ascii="Arial" w:hAnsi="Arial" w:cs="Arial"/>
+          <w:sz w:val="24"/>
+          <w:szCs w:val="24"/>
+          <w:shd w:val="clear" w:color="auto" w:fill="FFFFFF"/>
+          <w:lang w:val="es-ES"/>
+        </w:rPr>
+      </w:pPr>
+    </w:p>
+    <w:p>
+      <w:pPr>
+        <w:spacing w:line="276" w:lineRule="auto"/>
+        <w:jc w:val="both"/>
+        <w:rPr>
+          <w:rStyle w:val="Textoennegrita"/>
+          <w:rFonts w:ascii="Arial" w:hAnsi="Arial" w:cs="Arial"/>
+          <w:b w:val="0"/>
+          <w:sz w:val="24"/>
+          <w:szCs w:val="24"/>
+          <w:shd w:val="clear" w:color="auto" w:fill="FFFFFF"/>
+          <w:lang w:val="es-ES"/>
+        </w:rPr>
+      </w:pPr>
+      <w:r>
+        <w:rPr>
+          <w:rStyle w:val="Textoennegrita"/>
+          <w:rFonts w:ascii="Arial" w:hAnsi="Arial" w:cs="Arial"/>
+          <w:b w:val="0"/>
+          <w:sz w:val="24"/>
+          <w:szCs w:val="24"/>
+          <w:shd w:val="clear" w:color="auto" w:fill="FFFFFF"/>
+          <w:lang w:val="es-ES"/>
+        </w:rPr>
+        <w:lastRenderedPageBreak/>
         <w:t>Tomado de</w:t>
       </w:r>
       <w:r>
@@ -1771,9 +2164,58 @@
     <w:p>
       <w:pPr>
         <w:rPr>
-          <w:lang w:val="es-ES"/>
-        </w:rPr>
-      </w:pPr>
+          <w:rFonts w:ascii="Arial" w:hAnsi="Arial" w:cs="Arial"/>
+          <w:sz w:val="24"/>
+          <w:szCs w:val="24"/>
+          <w:lang w:val="es-ES"/>
+        </w:rPr>
+      </w:pPr>
+      <w:hyperlink r:id="rId9" w:history="1">
+        <w:r>
+          <w:rPr>
+            <w:rStyle w:val="Hipervnculo"/>
+            <w:rFonts w:ascii="Arial" w:hAnsi="Arial" w:cs="Arial"/>
+            <w:sz w:val="24"/>
+            <w:szCs w:val="24"/>
+            <w:lang w:val="es-ES"/>
+          </w:rPr>
+          <w:t>http://www.seidor.com/content/seidorweb/es/soluciones/aplicaciones/erp/sap-business-one.html</w:t>
+        </w:r>
+      </w:hyperlink>
+    </w:p>
+    <w:p>
+      <w:pPr>
+        <w:rPr>
+          <w:rFonts w:ascii="Arial" w:hAnsi="Arial" w:cs="Arial"/>
+          <w:sz w:val="24"/>
+          <w:szCs w:val="24"/>
+          <w:lang w:val="es-ES"/>
+        </w:rPr>
+      </w:pPr>
+      <w:hyperlink r:id="rId10" w:history="1">
+        <w:r>
+          <w:rPr>
+            <w:rStyle w:val="Hipervnculo"/>
+            <w:rFonts w:ascii="Arial" w:hAnsi="Arial" w:cs="Arial"/>
+            <w:sz w:val="24"/>
+            <w:szCs w:val="24"/>
+            <w:lang w:val="es-ES"/>
+          </w:rPr>
+          <w:t>https://help.qlik.com/es-ES/qlikview/November2017/Content/what-is.htm</w:t>
+        </w:r>
+      </w:hyperlink>
+    </w:p>
+    <w:p>
+      <w:pPr>
+        <w:rPr>
+          <w:rFonts w:ascii="Arial" w:hAnsi="Arial" w:cs="Arial"/>
+          <w:sz w:val="24"/>
+          <w:szCs w:val="24"/>
+          <w:lang w:val="es-ES"/>
+        </w:rPr>
+      </w:pPr>
+      <w:bookmarkStart w:id="0" w:name="_GoBack"/>
+      <w:bookmarkEnd w:id="0"/>
     </w:p>
     <w:sectPr>
       <w:pgSz w:w="12240" w:h="15840"/>
@@ -1786,7 +2228,7 @@
 </file>
 
 <file path=word/numbering.xml><?xml version="1.0" encoding="utf-8"?>
-<w:numbering xmlns:wpc="http://schemas.microsoft.com/office/word/2010/wordprocessingCanvas" xmlns:cx="http://schemas.microsoft.com/office/drawing/2014/chartex" xmlns:mc="http://schemas.openxmlformats.org/markup-compatibility/2006" xmlns:o="urn:schemas-microsoft-com:office:office" xmlns:r="http://schemas.openxmlformats.org/officeDocument/2006/relationships" xmlns:m="http://schemas.openxmlformats.org/officeDocument/2006/math" xmlns:v="urn:schemas-microsoft-com:vml" xmlns:wp14="http://schemas.microsoft.com/office/word/2010/wordprocessingDrawing" xmlns:wp="http://schemas.openxmlformats.org/drawingml/2006/wordprocessingDrawing" xmlns:w10="urn:schemas-microsoft-com:office:word" xmlns:w="http://schemas.openxmlformats.org/wordprocessingml/2006/main" xmlns:w14="http://schemas.microsoft.com/office/word/2010/wordml" xmlns:w15="http://schemas.microsoft.com/office/word/2012/wordml" xmlns:w16se="http://schemas.microsoft.com/office/word/2015/wordml/symex" xmlns:wpg="http://schemas.microsoft.com/office/word/2010/wordprocessingGroup" xmlns:wpi="http://schemas.microsoft.com/office/word/2010/wordprocessingInk" xmlns:wne="http://schemas.microsoft.com/office/word/2006/wordml" xmlns:wps="http://schemas.microsoft.com/office/word/2010/wordprocessingShape" mc:Ignorable="w14 w15 w16se wp14">
+<w:numbering xmlns:wpc="http://schemas.microsoft.com/office/word/2010/wordprocessingCanvas" xmlns:cx="http://schemas.microsoft.com/office/drawing/2014/chartex" xmlns:cx1="http://schemas.microsoft.com/office/drawing/2015/9/8/chartex" xmlns:cx2="http://schemas.microsoft.com/office/drawing/2015/10/21/chartex" xmlns:cx3="http://schemas.microsoft.com/office/drawing/2016/5/9/chartex" xmlns:cx4="http://schemas.microsoft.com/office/drawing/2016/5/10/chartex" xmlns:cx5="http://schemas.microsoft.com/office/drawing/2016/5/11/chartex" xmlns:cx6="http://schemas.microsoft.com/office/drawing/2016/5/12/chartex" xmlns:cx7="http://schemas.microsoft.com/office/drawing/2016/5/13/chartex" xmlns:cx8="http://schemas.microsoft.com/office/drawing/2016/5/14/chartex" xmlns:mc="http://schemas.openxmlformats.org/markup-compatibility/2006" xmlns:aink="http://schemas.microsoft.com/office/drawing/2016/ink" xmlns:am3d="http://schemas.microsoft.com/office/drawing/2017/model3d" xmlns:o="urn:schemas-microsoft-com:office:office" xmlns:r="http://schemas.openxmlformats.org/officeDocument/2006/relationships" xmlns:m="http://schemas.openxmlformats.org/officeDocument/2006/math" xmlns:v="urn:schemas-microsoft-com:vml" xmlns:wp14="http://schemas.microsoft.com/office/word/2010/wordprocessingDrawing" xmlns:wp="http://schemas.openxmlformats.org/drawingml/2006/wordprocessingDrawing" xmlns:w10="urn:schemas-microsoft-com:office:word" xmlns:w="http://schemas.openxmlformats.org/wordprocessingml/2006/main" xmlns:w14="http://schemas.microsoft.com/office/word/2010/wordml" xmlns:w15="http://schemas.microsoft.com/office/word/2012/wordml" xmlns:w16cid="http://schemas.microsoft.com/office/word/2016/wordml/cid" xmlns:w16se="http://schemas.microsoft.com/office/word/2015/wordml/symex" xmlns:wpg="http://schemas.microsoft.com/office/word/2010/wordprocessingGroup" xmlns:wpi="http://schemas.microsoft.com/office/word/2010/wordprocessingInk" xmlns:wne="http://schemas.microsoft.com/office/word/2006/wordml" xmlns:wps="http://schemas.microsoft.com/office/word/2010/wordprocessingShape" mc:Ignorable="w14 w15 w16se w16cid wp14">
   <w:abstractNum w:abstractNumId="0" w15:restartNumberingAfterBreak="0">
     <w:nsid w:val="58550075"/>
     <w:multiLevelType w:val="hybridMultilevel"/>
@@ -2023,7 +2465,7 @@
 </file>
 
 <file path=word/styles.xml><?xml version="1.0" encoding="utf-8"?>
-<w:styles xmlns:mc="http://schemas.openxmlformats.org/markup-compatibility/2006" xmlns:r="http://schemas.openxmlformats.org/officeDocument/2006/relationships" xmlns:w="http://schemas.openxmlformats.org/wordprocessingml/2006/main" xmlns:w14="http://schemas.microsoft.com/office/word/2010/wordml" xmlns:w15="http://schemas.microsoft.com/office/word/2012/wordml" xmlns:w16se="http://schemas.microsoft.com/office/word/2015/wordml/symex" mc:Ignorable="w14 w15 w16se">
+<w:styles xmlns:mc="http://schemas.openxmlformats.org/markup-compatibility/2006" xmlns:r="http://schemas.openxmlformats.org/officeDocument/2006/relationships" xmlns:w="http://schemas.openxmlformats.org/wordprocessingml/2006/main" xmlns:w14="http://schemas.microsoft.com/office/word/2010/wordml" xmlns:w15="http://schemas.microsoft.com/office/word/2012/wordml" xmlns:w16cid="http://schemas.microsoft.com/office/word/2016/wordml/cid" xmlns:w16se="http://schemas.microsoft.com/office/word/2015/wordml/symex" mc:Ignorable="w14 w15 w16se w16cid">
   <w:docDefaults>
     <w:rPrDefault>
       <w:rPr>
@@ -2039,7 +2481,7 @@
       </w:pPr>
     </w:pPrDefault>
   </w:docDefaults>
-  <w:latentStyles w:defLockedState="0" w:defUIPriority="99" w:defSemiHidden="0" w:defUnhideWhenUsed="0" w:defQFormat="0" w:count="371">
+  <w:latentStyles w:defLockedState="0" w:defUIPriority="99" w:defSemiHidden="0" w:defUnhideWhenUsed="0" w:defQFormat="0" w:count="375">
     <w:lsdException w:name="Normal" w:uiPriority="0" w:qFormat="1"/>
     <w:lsdException w:name="heading 1" w:uiPriority="9" w:qFormat="1"/>
     <w:lsdException w:name="heading 2" w:semiHidden="1" w:uiPriority="9" w:unhideWhenUsed="1" w:qFormat="1"/>
@@ -2145,7 +2587,6 @@
     <w:lsdException w:name="HTML Sample" w:semiHidden="1" w:unhideWhenUsed="1"/>
     <w:lsdException w:name="HTML Typewriter" w:semiHidden="1" w:unhideWhenUsed="1"/>
     <w:lsdException w:name="HTML Variable" w:semiHidden="1" w:unhideWhenUsed="1"/>
-    <w:lsdException w:name="Normal Table" w:semiHidden="1" w:unhideWhenUsed="1"/>
     <w:lsdException w:name="annotation subject" w:semiHidden="1" w:unhideWhenUsed="1"/>
     <w:lsdException w:name="No List" w:semiHidden="1" w:unhideWhenUsed="1"/>
     <w:lsdException w:name="Outline List 1" w:semiHidden="1" w:unhideWhenUsed="1"/>
@@ -2189,10 +2630,8 @@
     <w:lsdException w:name="Table Elegant" w:semiHidden="1" w:unhideWhenUsed="1"/>
     <w:lsdException w:name="Table Professional" w:semiHidden="1" w:unhideWhenUsed="1"/>
     <w:lsdException w:name="Table Subtle 1" w:semiHidden="1" w:unhideWhenUsed="1"/>
-    <w:lsdException w:name="Table Subtle 2" w:semiHidden="1" w:unhideWhenUsed="1"/>
     <w:lsdException w:name="Table Web 1" w:semiHidden="1" w:unhideWhenUsed="1"/>
     <w:lsdException w:name="Table Web 2" w:semiHidden="1" w:unhideWhenUsed="1"/>
-    <w:lsdException w:name="Table Web 3" w:semiHidden="1" w:unhideWhenUsed="1"/>
     <w:lsdException w:name="Balloon Text" w:semiHidden="1" w:unhideWhenUsed="1"/>
     <w:lsdException w:name="Table Grid" w:uiPriority="39"/>
     <w:lsdException w:name="Table Theme" w:semiHidden="1" w:unhideWhenUsed="1"/>
@@ -2411,6 +2850,10 @@
     <w:lsdException w:name="List Table 5 Dark Accent 6" w:uiPriority="50"/>
     <w:lsdException w:name="List Table 6 Colorful Accent 6" w:uiPriority="51"/>
     <w:lsdException w:name="List Table 7 Colorful Accent 6" w:uiPriority="52"/>
+    <w:lsdException w:name="Mention" w:semiHidden="1" w:unhideWhenUsed="1"/>
+    <w:lsdException w:name="Smart Hyperlink" w:semiHidden="1" w:unhideWhenUsed="1"/>
+    <w:lsdException w:name="Hashtag" w:semiHidden="1" w:unhideWhenUsed="1"/>
+    <w:lsdException w:name="Unresolved Mention" w:semiHidden="1" w:unhideWhenUsed="1"/>
   </w:latentStyles>
   <w:style w:type="paragraph" w:default="1" w:styleId="Normal">
     <w:name w:val="Normal"/>
@@ -2475,6 +2918,18 @@
     <w:rPr>
       <w:color w:val="0563C1" w:themeColor="hyperlink"/>
       <w:u w:val="single"/>
+    </w:rPr>
+  </w:style>
+  <w:style w:type="character" w:styleId="Mencinsinresolver">
+    <w:name w:val="Unresolved Mention"/>
+    <w:basedOn w:val="Fuentedeprrafopredeter"/>
+    <w:uiPriority w:val="99"/>
+    <w:semiHidden/>
+    <w:unhideWhenUsed/>
+    <w:rsid w:val="00D4456E"/>
+    <w:rPr>
+      <w:color w:val="605E5C"/>
+      <w:shd w:val="clear" w:color="auto" w:fill="E1DFDD"/>
     </w:rPr>
   </w:style>
 </w:styles>

</xml_diff>